<commit_message>
updating paper outline and draft
</commit_message>
<xml_diff>
--- a/Final project/Paper drafts/Outline for final projcet paper.docx
+++ b/Final project/Paper drafts/Outline for final projcet paper.docx
@@ -35,6 +35,24 @@
         <w:rPr>
           <w:rFonts w:ascii="Times New Roman" w:hAnsi="Times New Roman" w:cs="Times New Roman"/>
         </w:rPr>
+        <w:t>Discuss significance</w:t>
+      </w:r>
+    </w:p>
+    <w:p>
+      <w:pPr>
+        <w:pStyle w:val="ListParagraph"/>
+        <w:numPr>
+          <w:ilvl w:val="1"/>
+          <w:numId w:val="1"/>
+        </w:numPr>
+        <w:rPr>
+          <w:rFonts w:ascii="Times New Roman" w:hAnsi="Times New Roman" w:cs="Times New Roman"/>
+        </w:rPr>
+      </w:pPr>
+      <w:r>
+        <w:rPr>
+          <w:rFonts w:ascii="Times New Roman" w:hAnsi="Times New Roman" w:cs="Times New Roman"/>
+        </w:rPr>
         <w:t>Define research question</w:t>
       </w:r>
     </w:p>
@@ -78,6 +96,60 @@
       <w:pPr>
         <w:pStyle w:val="ListParagraph"/>
         <w:numPr>
+          <w:ilvl w:val="2"/>
+          <w:numId w:val="1"/>
+        </w:numPr>
+        <w:rPr>
+          <w:rFonts w:ascii="Times New Roman" w:hAnsi="Times New Roman" w:cs="Times New Roman"/>
+        </w:rPr>
+      </w:pPr>
+      <w:r>
+        <w:rPr>
+          <w:rFonts w:ascii="Times New Roman" w:hAnsi="Times New Roman" w:cs="Times New Roman"/>
+        </w:rPr>
+        <w:t>Relationship between abortion and CPCs</w:t>
+      </w:r>
+    </w:p>
+    <w:p>
+      <w:pPr>
+        <w:pStyle w:val="ListParagraph"/>
+        <w:numPr>
+          <w:ilvl w:val="2"/>
+          <w:numId w:val="1"/>
+        </w:numPr>
+        <w:rPr>
+          <w:rFonts w:ascii="Times New Roman" w:hAnsi="Times New Roman" w:cs="Times New Roman"/>
+        </w:rPr>
+      </w:pPr>
+      <w:r>
+        <w:rPr>
+          <w:rFonts w:ascii="Times New Roman" w:hAnsi="Times New Roman" w:cs="Times New Roman"/>
+        </w:rPr>
+        <w:t>Literature on outcomes and Medicaid expansion</w:t>
+      </w:r>
+    </w:p>
+    <w:p>
+      <w:pPr>
+        <w:pStyle w:val="ListParagraph"/>
+        <w:numPr>
+          <w:ilvl w:val="2"/>
+          <w:numId w:val="1"/>
+        </w:numPr>
+        <w:rPr>
+          <w:rFonts w:ascii="Times New Roman" w:hAnsi="Times New Roman" w:cs="Times New Roman"/>
+        </w:rPr>
+      </w:pPr>
+      <w:r>
+        <w:rPr>
+          <w:rFonts w:ascii="Times New Roman" w:hAnsi="Times New Roman" w:cs="Times New Roman"/>
+        </w:rPr>
+        <w:t>Literature on why people have better health outcomes with health insurance</w:t>
+      </w:r>
+    </w:p>
+    <w:p>
+      <w:pPr>
+        <w:pStyle w:val="ListParagraph"/>
+        <w:numPr>
           <w:ilvl w:val="1"/>
           <w:numId w:val="1"/>
         </w:numPr>
@@ -96,6 +168,60 @@
       <w:pPr>
         <w:pStyle w:val="ListParagraph"/>
         <w:numPr>
+          <w:ilvl w:val="0"/>
+          <w:numId w:val="1"/>
+        </w:numPr>
+        <w:rPr>
+          <w:rFonts w:ascii="Times New Roman" w:hAnsi="Times New Roman" w:cs="Times New Roman"/>
+        </w:rPr>
+      </w:pPr>
+      <w:r>
+        <w:rPr>
+          <w:rFonts w:ascii="Times New Roman" w:hAnsi="Times New Roman" w:cs="Times New Roman"/>
+        </w:rPr>
+        <w:t>Data sources</w:t>
+      </w:r>
+    </w:p>
+    <w:p>
+      <w:pPr>
+        <w:pStyle w:val="ListParagraph"/>
+        <w:numPr>
+          <w:ilvl w:val="0"/>
+          <w:numId w:val="1"/>
+        </w:numPr>
+        <w:rPr>
+          <w:rFonts w:ascii="Times New Roman" w:hAnsi="Times New Roman" w:cs="Times New Roman"/>
+        </w:rPr>
+      </w:pPr>
+      <w:r>
+        <w:rPr>
+          <w:rFonts w:ascii="Times New Roman" w:hAnsi="Times New Roman" w:cs="Times New Roman"/>
+        </w:rPr>
+        <w:t>Data management plan</w:t>
+      </w:r>
+    </w:p>
+    <w:p>
+      <w:pPr>
+        <w:pStyle w:val="ListParagraph"/>
+        <w:numPr>
+          <w:ilvl w:val="0"/>
+          <w:numId w:val="1"/>
+        </w:numPr>
+        <w:rPr>
+          <w:rFonts w:ascii="Times New Roman" w:hAnsi="Times New Roman" w:cs="Times New Roman"/>
+        </w:rPr>
+      </w:pPr>
+      <w:r>
+        <w:rPr>
+          <w:rFonts w:ascii="Times New Roman" w:hAnsi="Times New Roman" w:cs="Times New Roman"/>
+        </w:rPr>
+        <w:t>Methods</w:t>
+      </w:r>
+    </w:p>
+    <w:p>
+      <w:pPr>
+        <w:pStyle w:val="ListParagraph"/>
+        <w:numPr>
           <w:ilvl w:val="1"/>
           <w:numId w:val="1"/>
         </w:numPr>
@@ -107,7 +233,49 @@
         <w:rPr>
           <w:rFonts w:ascii="Times New Roman" w:hAnsi="Times New Roman" w:cs="Times New Roman"/>
         </w:rPr>
-        <w:t>Discuss significance</w:t>
+        <w:t>Process of combining</w:t>
+      </w:r>
+      <w:r>
+        <w:rPr>
+          <w:rFonts w:ascii="Times New Roman" w:hAnsi="Times New Roman" w:cs="Times New Roman"/>
+        </w:rPr>
+        <w:t xml:space="preserve"> data sources</w:t>
+      </w:r>
+    </w:p>
+    <w:p>
+      <w:pPr>
+        <w:pStyle w:val="ListParagraph"/>
+        <w:numPr>
+          <w:ilvl w:val="1"/>
+          <w:numId w:val="1"/>
+        </w:numPr>
+        <w:rPr>
+          <w:rFonts w:ascii="Times New Roman" w:hAnsi="Times New Roman" w:cs="Times New Roman"/>
+        </w:rPr>
+      </w:pPr>
+      <w:r>
+        <w:rPr>
+          <w:rFonts w:ascii="Times New Roman" w:hAnsi="Times New Roman" w:cs="Times New Roman"/>
+        </w:rPr>
+        <w:t>Process of analysis</w:t>
+      </w:r>
+    </w:p>
+    <w:p>
+      <w:pPr>
+        <w:pStyle w:val="ListParagraph"/>
+        <w:numPr>
+          <w:ilvl w:val="1"/>
+          <w:numId w:val="1"/>
+        </w:numPr>
+        <w:rPr>
+          <w:rFonts w:ascii="Times New Roman" w:hAnsi="Times New Roman" w:cs="Times New Roman"/>
+        </w:rPr>
+      </w:pPr>
+      <w:r>
+        <w:rPr>
+          <w:rFonts w:ascii="Times New Roman" w:hAnsi="Times New Roman" w:cs="Times New Roman"/>
+        </w:rPr>
+        <w:t>Validation methods</w:t>
       </w:r>
     </w:p>
     <w:p>
@@ -125,7 +293,25 @@
         <w:rPr>
           <w:rFonts w:ascii="Times New Roman" w:hAnsi="Times New Roman" w:cs="Times New Roman"/>
         </w:rPr>
-        <w:t>Methods</w:t>
+        <w:t>Results</w:t>
+      </w:r>
+    </w:p>
+    <w:p>
+      <w:pPr>
+        <w:pStyle w:val="ListParagraph"/>
+        <w:numPr>
+          <w:ilvl w:val="0"/>
+          <w:numId w:val="1"/>
+        </w:numPr>
+        <w:rPr>
+          <w:rFonts w:ascii="Times New Roman" w:hAnsi="Times New Roman" w:cs="Times New Roman"/>
+        </w:rPr>
+      </w:pPr>
+      <w:r>
+        <w:rPr>
+          <w:rFonts w:ascii="Times New Roman" w:hAnsi="Times New Roman" w:cs="Times New Roman"/>
+        </w:rPr>
+        <w:t>Limitations</w:t>
       </w:r>
     </w:p>
     <w:p>
@@ -143,7 +329,31 @@
         <w:rPr>
           <w:rFonts w:ascii="Times New Roman" w:hAnsi="Times New Roman" w:cs="Times New Roman"/>
         </w:rPr>
-        <w:t>Data sources</w:t>
+        <w:t>Number of clinics</w:t>
+      </w:r>
+      <w:r>
+        <w:rPr>
+          <w:rFonts w:ascii="Times New Roman" w:hAnsi="Times New Roman" w:cs="Times New Roman"/>
+        </w:rPr>
+        <w:t xml:space="preserve"> – do I have the right number?</w:t>
+      </w:r>
+    </w:p>
+    <w:p>
+      <w:pPr>
+        <w:pStyle w:val="ListParagraph"/>
+        <w:numPr>
+          <w:ilvl w:val="0"/>
+          <w:numId w:val="1"/>
+        </w:numPr>
+        <w:rPr>
+          <w:rFonts w:ascii="Times New Roman" w:hAnsi="Times New Roman" w:cs="Times New Roman"/>
+        </w:rPr>
+      </w:pPr>
+      <w:r>
+        <w:rPr>
+          <w:rFonts w:ascii="Times New Roman" w:hAnsi="Times New Roman" w:cs="Times New Roman"/>
+        </w:rPr>
+        <w:t>Discussion</w:t>
       </w:r>
     </w:p>
     <w:p>
@@ -161,13 +371,7 @@
         <w:rPr>
           <w:rFonts w:ascii="Times New Roman" w:hAnsi="Times New Roman" w:cs="Times New Roman"/>
         </w:rPr>
-        <w:t>Process of combining</w:t>
-      </w:r>
-      <w:r>
-        <w:rPr>
-          <w:rFonts w:ascii="Times New Roman" w:hAnsi="Times New Roman" w:cs="Times New Roman"/>
-        </w:rPr>
-        <w:t xml:space="preserve"> data sources</w:t>
+        <w:t>Conclusion</w:t>
       </w:r>
     </w:p>
     <w:p>
@@ -185,7 +389,13 @@
         <w:rPr>
           <w:rFonts w:ascii="Times New Roman" w:hAnsi="Times New Roman" w:cs="Times New Roman"/>
         </w:rPr>
-        <w:t>Process of analysis</w:t>
+        <w:t>Recommendations for policy</w:t>
+      </w:r>
+      <w:r>
+        <w:rPr>
+          <w:rFonts w:ascii="Times New Roman" w:hAnsi="Times New Roman" w:cs="Times New Roman"/>
+        </w:rPr>
+        <w:t xml:space="preserve"> (CPC regulations) </w:t>
       </w:r>
     </w:p>
     <w:p>
@@ -203,148 +413,10 @@
         <w:rPr>
           <w:rFonts w:ascii="Times New Roman" w:hAnsi="Times New Roman" w:cs="Times New Roman"/>
         </w:rPr>
-        <w:t>Validation methods</w:t>
-      </w:r>
-    </w:p>
-    <w:p>
-      <w:pPr>
-        <w:pStyle w:val="ListParagraph"/>
-        <w:numPr>
-          <w:ilvl w:val="1"/>
-          <w:numId w:val="1"/>
-        </w:numPr>
-        <w:rPr>
-          <w:rFonts w:ascii="Times New Roman" w:hAnsi="Times New Roman" w:cs="Times New Roman"/>
-        </w:rPr>
-      </w:pPr>
-      <w:r>
-        <w:rPr>
-          <w:rFonts w:ascii="Times New Roman" w:hAnsi="Times New Roman" w:cs="Times New Roman"/>
-        </w:rPr>
-        <w:t>Data management</w:t>
-      </w:r>
-      <w:r>
-        <w:rPr>
-          <w:rFonts w:ascii="Times New Roman" w:hAnsi="Times New Roman" w:cs="Times New Roman"/>
-        </w:rPr>
-        <w:t xml:space="preserve"> plan</w:t>
-      </w:r>
-    </w:p>
-    <w:p>
-      <w:pPr>
-        <w:pStyle w:val="ListParagraph"/>
-        <w:numPr>
-          <w:ilvl w:val="0"/>
-          <w:numId w:val="1"/>
-        </w:numPr>
-        <w:rPr>
-          <w:rFonts w:ascii="Times New Roman" w:hAnsi="Times New Roman" w:cs="Times New Roman"/>
-        </w:rPr>
-      </w:pPr>
-      <w:r>
-        <w:rPr>
-          <w:rFonts w:ascii="Times New Roman" w:hAnsi="Times New Roman" w:cs="Times New Roman"/>
-        </w:rPr>
-        <w:t>Results</w:t>
-      </w:r>
-    </w:p>
-    <w:p>
-      <w:pPr>
-        <w:pStyle w:val="ListParagraph"/>
-        <w:numPr>
-          <w:ilvl w:val="0"/>
-          <w:numId w:val="1"/>
-        </w:numPr>
-        <w:rPr>
-          <w:rFonts w:ascii="Times New Roman" w:hAnsi="Times New Roman" w:cs="Times New Roman"/>
-        </w:rPr>
-      </w:pPr>
-      <w:r>
-        <w:rPr>
-          <w:rFonts w:ascii="Times New Roman" w:hAnsi="Times New Roman" w:cs="Times New Roman"/>
-        </w:rPr>
-        <w:t>Limitations</w:t>
-      </w:r>
-    </w:p>
-    <w:p>
-      <w:pPr>
-        <w:pStyle w:val="ListParagraph"/>
-        <w:numPr>
-          <w:ilvl w:val="1"/>
-          <w:numId w:val="1"/>
-        </w:numPr>
-        <w:rPr>
-          <w:rFonts w:ascii="Times New Roman" w:hAnsi="Times New Roman" w:cs="Times New Roman"/>
-        </w:rPr>
-      </w:pPr>
-      <w:r>
-        <w:rPr>
-          <w:rFonts w:ascii="Times New Roman" w:hAnsi="Times New Roman" w:cs="Times New Roman"/>
-        </w:rPr>
-        <w:t>Number of clinics</w:t>
-      </w:r>
-      <w:r>
-        <w:rPr>
-          <w:rFonts w:ascii="Times New Roman" w:hAnsi="Times New Roman" w:cs="Times New Roman"/>
-        </w:rPr>
-        <w:t xml:space="preserve"> – do I have the right number?</w:t>
+        <w:t>Further research – CPCs as IV, health outcomes as DV</w:t>
       </w:r>
       <w:bookmarkStart w:id="0" w:name="_GoBack"/>
       <w:bookmarkEnd w:id="0"/>
-    </w:p>
-    <w:p>
-      <w:pPr>
-        <w:pStyle w:val="ListParagraph"/>
-        <w:numPr>
-          <w:ilvl w:val="0"/>
-          <w:numId w:val="1"/>
-        </w:numPr>
-        <w:rPr>
-          <w:rFonts w:ascii="Times New Roman" w:hAnsi="Times New Roman" w:cs="Times New Roman"/>
-        </w:rPr>
-      </w:pPr>
-      <w:r>
-        <w:rPr>
-          <w:rFonts w:ascii="Times New Roman" w:hAnsi="Times New Roman" w:cs="Times New Roman"/>
-        </w:rPr>
-        <w:t>Discussion</w:t>
-      </w:r>
-    </w:p>
-    <w:p>
-      <w:pPr>
-        <w:pStyle w:val="ListParagraph"/>
-        <w:numPr>
-          <w:ilvl w:val="1"/>
-          <w:numId w:val="1"/>
-        </w:numPr>
-        <w:rPr>
-          <w:rFonts w:ascii="Times New Roman" w:hAnsi="Times New Roman" w:cs="Times New Roman"/>
-        </w:rPr>
-      </w:pPr>
-      <w:r>
-        <w:rPr>
-          <w:rFonts w:ascii="Times New Roman" w:hAnsi="Times New Roman" w:cs="Times New Roman"/>
-        </w:rPr>
-        <w:t>Conclusion</w:t>
-      </w:r>
-    </w:p>
-    <w:p>
-      <w:pPr>
-        <w:pStyle w:val="ListParagraph"/>
-        <w:numPr>
-          <w:ilvl w:val="1"/>
-          <w:numId w:val="1"/>
-        </w:numPr>
-        <w:rPr>
-          <w:rFonts w:ascii="Times New Roman" w:hAnsi="Times New Roman" w:cs="Times New Roman"/>
-        </w:rPr>
-      </w:pPr>
-      <w:r>
-        <w:rPr>
-          <w:rFonts w:ascii="Times New Roman" w:hAnsi="Times New Roman" w:cs="Times New Roman"/>
-        </w:rPr>
-        <w:t>Recommendations for policy/further research</w:t>
-      </w:r>
     </w:p>
     <w:sectPr>
       <w:pgSz w:w="12240" w:h="15840"/>
@@ -380,7 +452,7 @@
         <w:ind w:left="1440" w:hanging="360"/>
       </w:pPr>
     </w:lvl>
-    <w:lvl w:ilvl="2" w:tplc="0409001B" w:tentative="1">
+    <w:lvl w:ilvl="2" w:tplc="0409001B">
       <w:start w:val="1"/>
       <w:numFmt w:val="lowerRoman"/>
       <w:lvlText w:val="%3."/>
@@ -569,6 +641,7 @@
     <w:lsdException w:name="HTML Sample" w:semiHidden="1" w:unhideWhenUsed="1"/>
     <w:lsdException w:name="HTML Typewriter" w:semiHidden="1" w:unhideWhenUsed="1"/>
     <w:lsdException w:name="HTML Variable" w:semiHidden="1" w:unhideWhenUsed="1"/>
+    <w:lsdException w:name="Normal Table" w:semiHidden="1" w:unhideWhenUsed="1"/>
     <w:lsdException w:name="annotation subject" w:semiHidden="1" w:unhideWhenUsed="1"/>
     <w:lsdException w:name="No List" w:semiHidden="1" w:unhideWhenUsed="1"/>
     <w:lsdException w:name="Outline List 1" w:semiHidden="1" w:unhideWhenUsed="1"/>
@@ -615,8 +688,10 @@
     <w:lsdException w:name="Table Subtle 2" w:semiHidden="1" w:unhideWhenUsed="1"/>
     <w:lsdException w:name="Table Web 1" w:semiHidden="1" w:unhideWhenUsed="1"/>
     <w:lsdException w:name="Table Web 2" w:semiHidden="1" w:unhideWhenUsed="1"/>
+    <w:lsdException w:name="Table Web 3" w:semiHidden="1" w:unhideWhenUsed="1"/>
     <w:lsdException w:name="Balloon Text" w:semiHidden="1" w:unhideWhenUsed="1"/>
     <w:lsdException w:name="Table Grid" w:uiPriority="39"/>
+    <w:lsdException w:name="Table Theme" w:semiHidden="1" w:unhideWhenUsed="1"/>
     <w:lsdException w:name="Placeholder Text" w:semiHidden="1"/>
     <w:lsdException w:name="No Spacing" w:uiPriority="1" w:qFormat="1"/>
     <w:lsdException w:name="Light Shading" w:uiPriority="60"/>

</xml_diff>